<commit_message>
added slide to summary
Signed-off-by: Boelensman1 <wigger.boelens@gmail.com>
</commit_message>
<xml_diff>
--- a/Final Presentation/Overview of presentation.docx
+++ b/Final Presentation/Overview of presentation.docx
@@ -210,11 +210,9 @@
           <w:numId w:val="2"/>
         </w:numPr>
       </w:pPr>
-      <w:proofErr w:type="spellStart"/>
       <w:r>
         <w:t>Uppaal</w:t>
       </w:r>
-      <w:proofErr w:type="spellEnd"/>
     </w:p>
     <w:p>
       <w:pPr>
@@ -368,15 +366,7 @@
         <w:rPr>
           <w:u w:val="single"/>
         </w:rPr>
-        <w:t>sli</w:t>
-      </w:r>
-      <w:bookmarkStart w:id="0" w:name="_GoBack"/>
-      <w:bookmarkEnd w:id="0"/>
-      <w:r>
-        <w:rPr>
-          <w:u w:val="single"/>
-        </w:rPr>
-        <w:t xml:space="preserve">de with </w:t>
+        <w:t xml:space="preserve">slide with </w:t>
       </w:r>
       <w:r>
         <w:rPr>
@@ -410,11 +400,28 @@
         <w:pStyle w:val="ListParagraph"/>
         <w:numPr>
           <w:ilvl w:val="0"/>
-          <w:numId w:val="4"/>
+          <w:numId w:val="3"/>
         </w:numPr>
       </w:pPr>
       <w:r>
         <w:t>Summary</w:t>
+      </w:r>
+      <w:r>
+        <w:t xml:space="preserve"> </w:t>
+      </w:r>
+      <w:r>
+        <w:t>(</w:t>
+      </w:r>
+      <w:r>
+        <w:rPr>
+          <w:u w:val="single"/>
+        </w:rPr>
+        <w:t>slide</w:t>
+      </w:r>
+      <w:bookmarkStart w:id="0" w:name="_GoBack"/>
+      <w:bookmarkEnd w:id="0"/>
+      <w:r>
+        <w:t>)</w:t>
       </w:r>
     </w:p>
     <w:p>

</xml_diff>